<commit_message>
Update 6/13/2023 11:13AM EST
Updates as of 11:13AM EST on 6/13/2023.
</commit_message>
<xml_diff>
--- a/WAR CRIME PREVENTION SECURITY SYSTEMS/SPECIFIC/&WRIST WAR CRIME PREVENTION/20230613 - MCE123 Technology Development - Wrist War Crime Prevention Security Systems - v1.0.1.4.docx
+++ b/WAR CRIME PREVENTION SECURITY SYSTEMS/SPECIFIC/&WRIST WAR CRIME PREVENTION/20230613 - MCE123 Technology Development - Wrist War Crime Prevention Security Systems - v1.0.1.4.docx
@@ -196,7 +196,7 @@
           <w:sz w:val="28"/>
           <w:szCs w:val="28"/>
         </w:rPr>
-        <w:t>6/13/2023 3:13:09 AM</w:t>
+        <w:t>6/13/2023 9:51:42 AM</w:t>
       </w:r>
     </w:p>
     <w:p>
@@ -525,6 +525,7 @@
         </w:rPr>
         <w:t>NEVER BE ALLOWED</w:t>
       </w:r>
+      <w:proofErr w:type="gramStart"/>
       <w:r>
         <w:rPr>
           <w:rFonts w:ascii="Courier New" w:hAnsi="Courier New" w:cs="Courier New"/>
@@ -542,7 +543,11 @@
         <w:t xml:space="preserve"> </w:t>
       </w:r>
       <w:r>
-        <w:t xml:space="preserve">                         </w:t>
+        <w:t xml:space="preserve">  </w:t>
+      </w:r>
+      <w:proofErr w:type="gramEnd"/>
+      <w:r>
+        <w:t xml:space="preserve">                       </w:t>
       </w:r>
       <w:r>
         <w:rPr>
@@ -616,6 +621,7 @@
         </w:rPr>
         <w:t xml:space="preserve">CRIME </w:t>
       </w:r>
+      <w:proofErr w:type="gramStart"/>
       <w:r>
         <w:rPr>
           <w:b/>
@@ -631,6 +637,7 @@
         </w:rPr>
         <w:t>;</w:t>
       </w:r>
+      <w:proofErr w:type="gramEnd"/>
     </w:p>
     <w:p>
       <w:pPr>
@@ -673,7 +680,16 @@
           <w:bCs/>
           <w:color w:val="FF0000"/>
         </w:rPr>
-        <w:t>HURT WRIST</w:t>
+        <w:t xml:space="preserve">HURT </w:t>
+      </w:r>
+      <w:proofErr w:type="gramStart"/>
+      <w:r>
+        <w:rPr>
+          <w:b/>
+          <w:bCs/>
+          <w:color w:val="FF0000"/>
+        </w:rPr>
+        <w:t>WRIST</w:t>
       </w:r>
       <w:r>
         <w:rPr>
@@ -682,6 +698,7 @@
         </w:rPr>
         <w:t>;</w:t>
       </w:r>
+      <w:proofErr w:type="gramEnd"/>
     </w:p>
     <w:p>
       <w:pPr>
@@ -724,7 +741,16 @@
           <w:bCs/>
           <w:color w:val="FF0000"/>
         </w:rPr>
-        <w:t>STIFF WRIST</w:t>
+        <w:t xml:space="preserve">STIFF </w:t>
+      </w:r>
+      <w:proofErr w:type="gramStart"/>
+      <w:r>
+        <w:rPr>
+          <w:b/>
+          <w:bCs/>
+          <w:color w:val="FF0000"/>
+        </w:rPr>
+        <w:t>WRIST</w:t>
       </w:r>
       <w:r>
         <w:rPr>
@@ -733,6 +759,7 @@
         </w:rPr>
         <w:t>;</w:t>
       </w:r>
+      <w:proofErr w:type="gramEnd"/>
     </w:p>
     <w:p>
       <w:pPr>
@@ -775,7 +802,16 @@
           <w:bCs/>
           <w:color w:val="FF0000"/>
         </w:rPr>
-        <w:t>TREASON WRIST</w:t>
+        <w:t xml:space="preserve">TREASON </w:t>
+      </w:r>
+      <w:proofErr w:type="gramStart"/>
+      <w:r>
+        <w:rPr>
+          <w:b/>
+          <w:bCs/>
+          <w:color w:val="FF0000"/>
+        </w:rPr>
+        <w:t>WRIST</w:t>
       </w:r>
       <w:r>
         <w:rPr>
@@ -784,6 +820,7 @@
         </w:rPr>
         <w:t>;</w:t>
       </w:r>
+      <w:proofErr w:type="gramEnd"/>
     </w:p>
     <w:p>
       <w:pPr>
@@ -826,7 +863,16 @@
           <w:bCs/>
           <w:color w:val="FF0000"/>
         </w:rPr>
-        <w:t>WRIST ARC</w:t>
+        <w:t xml:space="preserve">WRIST </w:t>
+      </w:r>
+      <w:proofErr w:type="gramStart"/>
+      <w:r>
+        <w:rPr>
+          <w:b/>
+          <w:bCs/>
+          <w:color w:val="FF0000"/>
+        </w:rPr>
+        <w:t>ARC</w:t>
       </w:r>
       <w:r>
         <w:rPr>
@@ -835,6 +881,7 @@
         </w:rPr>
         <w:t>;</w:t>
       </w:r>
+      <w:proofErr w:type="gramEnd"/>
     </w:p>
     <w:p>
       <w:pPr>
@@ -877,7 +924,16 @@
           <w:bCs/>
           <w:color w:val="FF0000"/>
         </w:rPr>
-        <w:t>WRIST BACKWARD FLEX</w:t>
+        <w:t xml:space="preserve">WRIST BACKWARD </w:t>
+      </w:r>
+      <w:proofErr w:type="gramStart"/>
+      <w:r>
+        <w:rPr>
+          <w:b/>
+          <w:bCs/>
+          <w:color w:val="FF0000"/>
+        </w:rPr>
+        <w:t>FLEX</w:t>
       </w:r>
       <w:r>
         <w:rPr>
@@ -886,6 +942,7 @@
         </w:rPr>
         <w:t>;</w:t>
       </w:r>
+      <w:proofErr w:type="gramEnd"/>
     </w:p>
     <w:p>
       <w:pPr>
@@ -928,7 +985,16 @@
           <w:bCs/>
           <w:color w:val="FF0000"/>
         </w:rPr>
-        <w:t>WRIST BEND</w:t>
+        <w:t xml:space="preserve">WRIST </w:t>
+      </w:r>
+      <w:proofErr w:type="gramStart"/>
+      <w:r>
+        <w:rPr>
+          <w:b/>
+          <w:bCs/>
+          <w:color w:val="FF0000"/>
+        </w:rPr>
+        <w:t>BEND</w:t>
       </w:r>
       <w:r>
         <w:rPr>
@@ -937,6 +1003,7 @@
         </w:rPr>
         <w:t>;</w:t>
       </w:r>
+      <w:proofErr w:type="gramEnd"/>
     </w:p>
     <w:p>
       <w:pPr>
@@ -979,7 +1046,16 @@
           <w:bCs/>
           <w:color w:val="FF0000"/>
         </w:rPr>
-        <w:t>WRIST BENDING</w:t>
+        <w:t xml:space="preserve">WRIST </w:t>
+      </w:r>
+      <w:proofErr w:type="gramStart"/>
+      <w:r>
+        <w:rPr>
+          <w:b/>
+          <w:bCs/>
+          <w:color w:val="FF0000"/>
+        </w:rPr>
+        <w:t>BENDING</w:t>
       </w:r>
       <w:r>
         <w:rPr>
@@ -988,6 +1064,7 @@
         </w:rPr>
         <w:t>;</w:t>
       </w:r>
+      <w:proofErr w:type="gramEnd"/>
     </w:p>
     <w:p>
       <w:pPr>
@@ -1030,7 +1107,16 @@
           <w:bCs/>
           <w:color w:val="FF0000"/>
         </w:rPr>
-        <w:t>WRIST BUMP</w:t>
+        <w:t xml:space="preserve">WRIST </w:t>
+      </w:r>
+      <w:proofErr w:type="gramStart"/>
+      <w:r>
+        <w:rPr>
+          <w:b/>
+          <w:bCs/>
+          <w:color w:val="FF0000"/>
+        </w:rPr>
+        <w:t>BUMP</w:t>
       </w:r>
       <w:r>
         <w:rPr>
@@ -1039,6 +1125,7 @@
         </w:rPr>
         <w:t>;</w:t>
       </w:r>
+      <w:proofErr w:type="gramEnd"/>
     </w:p>
     <w:p>
       <w:pPr>
@@ -1081,7 +1168,16 @@
           <w:bCs/>
           <w:color w:val="FF0000"/>
         </w:rPr>
-        <w:t>WRIST CRACK</w:t>
+        <w:t xml:space="preserve">WRIST </w:t>
+      </w:r>
+      <w:proofErr w:type="gramStart"/>
+      <w:r>
+        <w:rPr>
+          <w:b/>
+          <w:bCs/>
+          <w:color w:val="FF0000"/>
+        </w:rPr>
+        <w:t>CRACK</w:t>
       </w:r>
       <w:r>
         <w:rPr>
@@ -1090,6 +1186,7 @@
         </w:rPr>
         <w:t>;</w:t>
       </w:r>
+      <w:proofErr w:type="gramEnd"/>
     </w:p>
     <w:p>
       <w:pPr>
@@ -1132,7 +1229,24 @@
           <w:bCs/>
           <w:color w:val="FF0000"/>
         </w:rPr>
-        <w:t>WRIST CRIMES</w:t>
+        <w:t xml:space="preserve">WRIST </w:t>
+      </w:r>
+      <w:proofErr w:type="gramStart"/>
+      <w:r>
+        <w:rPr>
+          <w:b/>
+          <w:bCs/>
+          <w:color w:val="FF0000"/>
+        </w:rPr>
+        <w:t>CRAC</w:t>
+      </w:r>
+      <w:r>
+        <w:rPr>
+          <w:b/>
+          <w:bCs/>
+          <w:color w:val="FF0000"/>
+        </w:rPr>
+        <w:t>KLE</w:t>
       </w:r>
       <w:r>
         <w:rPr>
@@ -1141,6 +1255,7 @@
         </w:rPr>
         <w:t>;</w:t>
       </w:r>
+      <w:proofErr w:type="gramEnd"/>
     </w:p>
     <w:p>
       <w:pPr>
@@ -1183,7 +1298,16 @@
           <w:bCs/>
           <w:color w:val="FF0000"/>
         </w:rPr>
-        <w:t>WRIST CRIPPLE</w:t>
+        <w:t xml:space="preserve">WRIST </w:t>
+      </w:r>
+      <w:proofErr w:type="gramStart"/>
+      <w:r>
+        <w:rPr>
+          <w:b/>
+          <w:bCs/>
+          <w:color w:val="FF0000"/>
+        </w:rPr>
+        <w:t>CRIMES</w:t>
       </w:r>
       <w:r>
         <w:rPr>
@@ -1192,6 +1316,7 @@
         </w:rPr>
         <w:t>;</w:t>
       </w:r>
+      <w:proofErr w:type="gramEnd"/>
     </w:p>
     <w:p>
       <w:pPr>
@@ -1234,7 +1359,16 @@
           <w:bCs/>
           <w:color w:val="FF0000"/>
         </w:rPr>
-        <w:t>WRIST CUT</w:t>
+        <w:t xml:space="preserve">WRIST </w:t>
+      </w:r>
+      <w:proofErr w:type="gramStart"/>
+      <w:r>
+        <w:rPr>
+          <w:b/>
+          <w:bCs/>
+          <w:color w:val="FF0000"/>
+        </w:rPr>
+        <w:t>CRIPPLE</w:t>
       </w:r>
       <w:r>
         <w:rPr>
@@ -1243,6 +1377,7 @@
         </w:rPr>
         <w:t>;</w:t>
       </w:r>
+      <w:proofErr w:type="gramEnd"/>
     </w:p>
     <w:p>
       <w:pPr>
@@ -1285,7 +1420,16 @@
           <w:bCs/>
           <w:color w:val="FF0000"/>
         </w:rPr>
-        <w:t>WRIST DAMAGE</w:t>
+        <w:t xml:space="preserve">WRIST </w:t>
+      </w:r>
+      <w:proofErr w:type="gramStart"/>
+      <w:r>
+        <w:rPr>
+          <w:b/>
+          <w:bCs/>
+          <w:color w:val="FF0000"/>
+        </w:rPr>
+        <w:t>CUT</w:t>
       </w:r>
       <w:r>
         <w:rPr>
@@ -1294,6 +1438,7 @@
         </w:rPr>
         <w:t>;</w:t>
       </w:r>
+      <w:proofErr w:type="gramEnd"/>
     </w:p>
     <w:p>
       <w:pPr>
@@ -1336,7 +1481,16 @@
           <w:bCs/>
           <w:color w:val="FF0000"/>
         </w:rPr>
-        <w:t>WRIST FAIL</w:t>
+        <w:t xml:space="preserve">WRIST </w:t>
+      </w:r>
+      <w:proofErr w:type="gramStart"/>
+      <w:r>
+        <w:rPr>
+          <w:b/>
+          <w:bCs/>
+          <w:color w:val="FF0000"/>
+        </w:rPr>
+        <w:t>DAMAGE</w:t>
       </w:r>
       <w:r>
         <w:rPr>
@@ -1345,6 +1499,7 @@
         </w:rPr>
         <w:t>;</w:t>
       </w:r>
+      <w:proofErr w:type="gramEnd"/>
     </w:p>
     <w:p>
       <w:pPr>
@@ -1387,7 +1542,16 @@
           <w:bCs/>
           <w:color w:val="FF0000"/>
         </w:rPr>
-        <w:t>WRIST FLEX</w:t>
+        <w:t xml:space="preserve">WRIST </w:t>
+      </w:r>
+      <w:proofErr w:type="gramStart"/>
+      <w:r>
+        <w:rPr>
+          <w:b/>
+          <w:bCs/>
+          <w:color w:val="FF0000"/>
+        </w:rPr>
+        <w:t>FAIL</w:t>
       </w:r>
       <w:r>
         <w:rPr>
@@ -1396,6 +1560,7 @@
         </w:rPr>
         <w:t>;</w:t>
       </w:r>
+      <w:proofErr w:type="gramEnd"/>
     </w:p>
     <w:p>
       <w:pPr>
@@ -1438,7 +1603,16 @@
           <w:bCs/>
           <w:color w:val="FF0000"/>
         </w:rPr>
-        <w:t>WRIST FLOP</w:t>
+        <w:t xml:space="preserve">WRIST </w:t>
+      </w:r>
+      <w:proofErr w:type="gramStart"/>
+      <w:r>
+        <w:rPr>
+          <w:b/>
+          <w:bCs/>
+          <w:color w:val="FF0000"/>
+        </w:rPr>
+        <w:t>FLEX</w:t>
       </w:r>
       <w:r>
         <w:rPr>
@@ -1447,6 +1621,7 @@
         </w:rPr>
         <w:t>;</w:t>
       </w:r>
+      <w:proofErr w:type="gramEnd"/>
     </w:p>
     <w:p>
       <w:pPr>
@@ -1489,7 +1664,16 @@
           <w:bCs/>
           <w:color w:val="FF0000"/>
         </w:rPr>
-        <w:t>WRIST HURT</w:t>
+        <w:t xml:space="preserve">WRIST </w:t>
+      </w:r>
+      <w:proofErr w:type="gramStart"/>
+      <w:r>
+        <w:rPr>
+          <w:b/>
+          <w:bCs/>
+          <w:color w:val="FF0000"/>
+        </w:rPr>
+        <w:t>FLOP</w:t>
       </w:r>
       <w:r>
         <w:rPr>
@@ -1498,6 +1682,7 @@
         </w:rPr>
         <w:t>;</w:t>
       </w:r>
+      <w:proofErr w:type="gramEnd"/>
     </w:p>
     <w:p>
       <w:pPr>
@@ -1541,7 +1726,16 @@
           <w:bCs/>
           <w:color w:val="FF0000"/>
         </w:rPr>
-        <w:t>WRIST HURTING</w:t>
+        <w:t xml:space="preserve">WRIST </w:t>
+      </w:r>
+      <w:proofErr w:type="gramStart"/>
+      <w:r>
+        <w:rPr>
+          <w:b/>
+          <w:bCs/>
+          <w:color w:val="FF0000"/>
+        </w:rPr>
+        <w:t>HURT</w:t>
       </w:r>
       <w:r>
         <w:rPr>
@@ -1550,6 +1744,7 @@
         </w:rPr>
         <w:t>;</w:t>
       </w:r>
+      <w:proofErr w:type="gramEnd"/>
     </w:p>
     <w:p>
       <w:pPr>
@@ -1592,7 +1787,16 @@
           <w:bCs/>
           <w:color w:val="FF0000"/>
         </w:rPr>
-        <w:t>WRIST PAIN</w:t>
+        <w:t xml:space="preserve">WRIST </w:t>
+      </w:r>
+      <w:proofErr w:type="gramStart"/>
+      <w:r>
+        <w:rPr>
+          <w:b/>
+          <w:bCs/>
+          <w:color w:val="FF0000"/>
+        </w:rPr>
+        <w:t>HURTING</w:t>
       </w:r>
       <w:r>
         <w:rPr>
@@ -1601,6 +1805,7 @@
         </w:rPr>
         <w:t>;</w:t>
       </w:r>
+      <w:proofErr w:type="gramEnd"/>
     </w:p>
     <w:p>
       <w:pPr>
@@ -1643,7 +1848,16 @@
           <w:bCs/>
           <w:color w:val="FF0000"/>
         </w:rPr>
-        <w:t>WRIST PUMP</w:t>
+        <w:t xml:space="preserve">WRIST </w:t>
+      </w:r>
+      <w:proofErr w:type="gramStart"/>
+      <w:r>
+        <w:rPr>
+          <w:b/>
+          <w:bCs/>
+          <w:color w:val="FF0000"/>
+        </w:rPr>
+        <w:t>PAIN</w:t>
       </w:r>
       <w:r>
         <w:rPr>
@@ -1652,6 +1866,7 @@
         </w:rPr>
         <w:t>;</w:t>
       </w:r>
+      <w:proofErr w:type="gramEnd"/>
     </w:p>
     <w:p>
       <w:pPr>
@@ -1694,7 +1909,16 @@
           <w:bCs/>
           <w:color w:val="FF0000"/>
         </w:rPr>
-        <w:t>WRIST SCRAPE</w:t>
+        <w:t xml:space="preserve">WRIST </w:t>
+      </w:r>
+      <w:proofErr w:type="gramStart"/>
+      <w:r>
+        <w:rPr>
+          <w:b/>
+          <w:bCs/>
+          <w:color w:val="FF0000"/>
+        </w:rPr>
+        <w:t>PUMP</w:t>
       </w:r>
       <w:r>
         <w:rPr>
@@ -1703,6 +1927,7 @@
         </w:rPr>
         <w:t>;</w:t>
       </w:r>
+      <w:proofErr w:type="gramEnd"/>
     </w:p>
     <w:p>
       <w:pPr>
@@ -1745,7 +1970,16 @@
           <w:bCs/>
           <w:color w:val="FF0000"/>
         </w:rPr>
-        <w:t>WRIST SENSORY MOVEMENT</w:t>
+        <w:t xml:space="preserve">WRIST </w:t>
+      </w:r>
+      <w:proofErr w:type="gramStart"/>
+      <w:r>
+        <w:rPr>
+          <w:b/>
+          <w:bCs/>
+          <w:color w:val="FF0000"/>
+        </w:rPr>
+        <w:t>SCRAPE</w:t>
       </w:r>
       <w:r>
         <w:rPr>
@@ -1754,6 +1988,7 @@
         </w:rPr>
         <w:t>;</w:t>
       </w:r>
+      <w:proofErr w:type="gramEnd"/>
     </w:p>
     <w:p>
       <w:pPr>
@@ -1796,7 +2031,16 @@
           <w:bCs/>
           <w:color w:val="FF0000"/>
         </w:rPr>
-        <w:t>WRIST SNAP</w:t>
+        <w:t xml:space="preserve">WRIST SENSORY </w:t>
+      </w:r>
+      <w:proofErr w:type="gramStart"/>
+      <w:r>
+        <w:rPr>
+          <w:b/>
+          <w:bCs/>
+          <w:color w:val="FF0000"/>
+        </w:rPr>
+        <w:t>MOVEMENT</w:t>
       </w:r>
       <w:r>
         <w:rPr>
@@ -1805,6 +2049,7 @@
         </w:rPr>
         <w:t>;</w:t>
       </w:r>
+      <w:proofErr w:type="gramEnd"/>
     </w:p>
     <w:p>
       <w:pPr>
@@ -1847,7 +2092,16 @@
           <w:bCs/>
           <w:color w:val="FF0000"/>
         </w:rPr>
-        <w:t>WRIST STIFFEN</w:t>
+        <w:t xml:space="preserve">WRIST </w:t>
+      </w:r>
+      <w:proofErr w:type="gramStart"/>
+      <w:r>
+        <w:rPr>
+          <w:b/>
+          <w:bCs/>
+          <w:color w:val="FF0000"/>
+        </w:rPr>
+        <w:t>SNAP</w:t>
       </w:r>
       <w:r>
         <w:rPr>
@@ -1856,6 +2110,7 @@
         </w:rPr>
         <w:t>;</w:t>
       </w:r>
+      <w:proofErr w:type="gramEnd"/>
     </w:p>
     <w:p>
       <w:pPr>
@@ -1898,7 +2153,16 @@
           <w:bCs/>
           <w:color w:val="FF0000"/>
         </w:rPr>
-        <w:t>WRIST TENDER</w:t>
+        <w:t xml:space="preserve">WRIST </w:t>
+      </w:r>
+      <w:proofErr w:type="gramStart"/>
+      <w:r>
+        <w:rPr>
+          <w:b/>
+          <w:bCs/>
+          <w:color w:val="FF0000"/>
+        </w:rPr>
+        <w:t>STIFFEN</w:t>
       </w:r>
       <w:r>
         <w:rPr>
@@ -1907,6 +2171,7 @@
         </w:rPr>
         <w:t>;</w:t>
       </w:r>
+      <w:proofErr w:type="gramEnd"/>
     </w:p>
     <w:p>
       <w:pPr>
@@ -1949,7 +2214,16 @@
           <w:bCs/>
           <w:color w:val="FF0000"/>
         </w:rPr>
-        <w:t>WRIST TENDONITIS</w:t>
+        <w:t xml:space="preserve">WRIST </w:t>
+      </w:r>
+      <w:proofErr w:type="gramStart"/>
+      <w:r>
+        <w:rPr>
+          <w:b/>
+          <w:bCs/>
+          <w:color w:val="FF0000"/>
+        </w:rPr>
+        <w:t>TENDER</w:t>
       </w:r>
       <w:r>
         <w:rPr>
@@ -1958,6 +2232,7 @@
         </w:rPr>
         <w:t>;</w:t>
       </w:r>
+      <w:proofErr w:type="gramEnd"/>
     </w:p>
     <w:p>
       <w:pPr>
@@ -2000,7 +2275,16 @@
           <w:bCs/>
           <w:color w:val="FF0000"/>
         </w:rPr>
-        <w:t>WRIST TENSION</w:t>
+        <w:t xml:space="preserve">WRIST </w:t>
+      </w:r>
+      <w:proofErr w:type="gramStart"/>
+      <w:r>
+        <w:rPr>
+          <w:b/>
+          <w:bCs/>
+          <w:color w:val="FF0000"/>
+        </w:rPr>
+        <w:t>TENDONITIS</w:t>
       </w:r>
       <w:r>
         <w:rPr>
@@ -2009,6 +2293,7 @@
         </w:rPr>
         <w:t>;</w:t>
       </w:r>
+      <w:proofErr w:type="gramEnd"/>
     </w:p>
     <w:p>
       <w:pPr>
@@ -2051,7 +2336,16 @@
           <w:bCs/>
           <w:color w:val="FF0000"/>
         </w:rPr>
-        <w:t>WRIST TENSION</w:t>
+        <w:t xml:space="preserve">WRIST </w:t>
+      </w:r>
+      <w:proofErr w:type="gramStart"/>
+      <w:r>
+        <w:rPr>
+          <w:b/>
+          <w:bCs/>
+          <w:color w:val="FF0000"/>
+        </w:rPr>
+        <w:t>TENSION</w:t>
       </w:r>
       <w:r>
         <w:rPr>
@@ -2060,6 +2354,7 @@
         </w:rPr>
         <w:t>;</w:t>
       </w:r>
+      <w:proofErr w:type="gramEnd"/>
     </w:p>
     <w:p>
       <w:pPr>
@@ -2102,7 +2397,16 @@
           <w:bCs/>
           <w:color w:val="FF0000"/>
         </w:rPr>
-        <w:t>WRIST TORTURE</w:t>
+        <w:t xml:space="preserve">WRIST </w:t>
+      </w:r>
+      <w:proofErr w:type="gramStart"/>
+      <w:r>
+        <w:rPr>
+          <w:b/>
+          <w:bCs/>
+          <w:color w:val="FF0000"/>
+        </w:rPr>
+        <w:t>TENSION</w:t>
       </w:r>
       <w:r>
         <w:rPr>
@@ -2111,6 +2415,7 @@
         </w:rPr>
         <w:t>;</w:t>
       </w:r>
+      <w:proofErr w:type="gramEnd"/>
     </w:p>
     <w:p>
       <w:pPr>
@@ -2153,7 +2458,16 @@
           <w:bCs/>
           <w:color w:val="FF0000"/>
         </w:rPr>
-        <w:t>WRIST TWINGE</w:t>
+        <w:t xml:space="preserve">WRIST </w:t>
+      </w:r>
+      <w:proofErr w:type="gramStart"/>
+      <w:r>
+        <w:rPr>
+          <w:b/>
+          <w:bCs/>
+          <w:color w:val="FF0000"/>
+        </w:rPr>
+        <w:t>TORTURE</w:t>
       </w:r>
       <w:r>
         <w:rPr>
@@ -2162,6 +2476,7 @@
         </w:rPr>
         <w:t>;</w:t>
       </w:r>
+      <w:proofErr w:type="gramEnd"/>
     </w:p>
     <w:p>
       <w:pPr>
@@ -2204,7 +2519,16 @@
           <w:bCs/>
           <w:color w:val="FF0000"/>
         </w:rPr>
-        <w:t>WRIST TWIST</w:t>
+        <w:t xml:space="preserve">WRIST </w:t>
+      </w:r>
+      <w:proofErr w:type="gramStart"/>
+      <w:r>
+        <w:rPr>
+          <w:b/>
+          <w:bCs/>
+          <w:color w:val="FF0000"/>
+        </w:rPr>
+        <w:t>TWINGE</w:t>
       </w:r>
       <w:r>
         <w:rPr>
@@ -2213,6 +2537,7 @@
         </w:rPr>
         <w:t>;</w:t>
       </w:r>
+      <w:proofErr w:type="gramEnd"/>
     </w:p>
     <w:p>
       <w:pPr>
@@ -2255,7 +2580,16 @@
           <w:bCs/>
           <w:color w:val="FF0000"/>
         </w:rPr>
-        <w:t>WRIST WARP</w:t>
+        <w:t xml:space="preserve">WRIST </w:t>
+      </w:r>
+      <w:proofErr w:type="gramStart"/>
+      <w:r>
+        <w:rPr>
+          <w:b/>
+          <w:bCs/>
+          <w:color w:val="FF0000"/>
+        </w:rPr>
+        <w:t>TWIST</w:t>
       </w:r>
       <w:r>
         <w:rPr>
@@ -2264,6 +2598,7 @@
         </w:rPr>
         <w:t>;</w:t>
       </w:r>
+      <w:proofErr w:type="gramEnd"/>
     </w:p>
     <w:p>
       <w:pPr>
@@ -2306,7 +2641,16 @@
           <w:bCs/>
           <w:color w:val="FF0000"/>
         </w:rPr>
-        <w:t>WRIST WRAP</w:t>
+        <w:t xml:space="preserve">WRIST </w:t>
+      </w:r>
+      <w:proofErr w:type="gramStart"/>
+      <w:r>
+        <w:rPr>
+          <w:b/>
+          <w:bCs/>
+          <w:color w:val="FF0000"/>
+        </w:rPr>
+        <w:t>WARP</w:t>
       </w:r>
       <w:r>
         <w:rPr>
@@ -2315,6 +2659,68 @@
         </w:rPr>
         <w:t>;</w:t>
       </w:r>
+      <w:proofErr w:type="gramEnd"/>
+    </w:p>
+    <w:p>
+      <w:pPr>
+        <w:ind w:left="360"/>
+        <w:jc w:val="both"/>
+        <w:rPr>
+          <w:b/>
+          <w:bCs/>
+        </w:rPr>
+      </w:pPr>
+      <w:r>
+        <w:tab/>
+      </w:r>
+      <w:r>
+        <w:rPr>
+          <w:u w:val="single"/>
+        </w:rPr>
+        <w:t>PREVENTION SECURITY SYSTEM</w:t>
+      </w:r>
+      <w:r>
+        <w:rPr>
+          <w:u w:val="single"/>
+        </w:rPr>
+        <w:t>:</w:t>
+      </w:r>
+      <w:r>
+        <w:t xml:space="preserve"> </w:t>
+      </w:r>
+      <w:r>
+        <w:rPr>
+          <w:b/>
+          <w:bCs/>
+          <w:color w:val="FF0000"/>
+        </w:rPr>
+        <w:t xml:space="preserve">ANY </w:t>
+      </w:r>
+      <w:r>
+        <w:rPr>
+          <w:b/>
+          <w:bCs/>
+          <w:color w:val="FF0000"/>
+        </w:rPr>
+        <w:t xml:space="preserve">WRIST </w:t>
+      </w:r>
+      <w:proofErr w:type="gramStart"/>
+      <w:r>
+        <w:rPr>
+          <w:b/>
+          <w:bCs/>
+          <w:color w:val="FF0000"/>
+        </w:rPr>
+        <w:t>WRAP</w:t>
+      </w:r>
+      <w:r>
+        <w:rPr>
+          <w:b/>
+          <w:bCs/>
+        </w:rPr>
+        <w:t>;</w:t>
+      </w:r>
+      <w:proofErr w:type="gramEnd"/>
     </w:p>
     <w:p>
       <w:pPr>
@@ -2386,6 +2792,7 @@
         </w:rPr>
         <w:t xml:space="preserve">CRIME </w:t>
       </w:r>
+      <w:proofErr w:type="gramStart"/>
       <w:r>
         <w:rPr>
           <w:b/>
@@ -2402,6 +2809,7 @@
         </w:rPr>
         <w:t>;</w:t>
       </w:r>
+      <w:proofErr w:type="gramEnd"/>
     </w:p>
     <w:bookmarkEnd w:id="1"/>
     <w:p>
@@ -4380,6 +4788,7 @@
       </w:rPr>
       <w:t xml:space="preserve"> </w:t>
     </w:r>
+    <w:proofErr w:type="gramStart"/>
     <w:r>
       <w:rPr>
         <w:b/>
@@ -4405,7 +4814,16 @@
         <w:color w:val="000000" w:themeColor="text1"/>
         <w:sz w:val="18"/>
       </w:rPr>
-      <w:t xml:space="preserve">       Company </w:t>
+      <w:t xml:space="preserve">  </w:t>
+    </w:r>
+    <w:proofErr w:type="gramEnd"/>
+    <w:r>
+      <w:rPr>
+        <w:i/>
+        <w:color w:val="000000" w:themeColor="text1"/>
+        <w:sz w:val="18"/>
+      </w:rPr>
+      <w:t xml:space="preserve">     Company </w:t>
     </w:r>
     <w:r>
       <w:rPr>

</xml_diff>